<commit_message>
Added property Details to add property
Added property Details to add property
</commit_message>
<xml_diff>
--- a/Property Rental Use Case's/Use Case Add Property.docx
+++ b/Property Rental Use Case's/Use Case Add Property.docx
@@ -2293,7 +2293,6 @@
                 <w:bCs/>
                 <w:sz w:val="24"/>
               </w:rPr>
-              <w:lastRenderedPageBreak/>
               <w:t>Number of standard bedrooms. (number)</w:t>
             </w:r>
           </w:p>
@@ -2441,7 +2440,27 @@
                 <w:bCs/>
                 <w:sz w:val="24"/>
               </w:rPr>
-              <w:t>Wifi Included? (yest/No).</w:t>
+              <w:t>Wifi Included? (yes/No).</w:t>
+            </w:r>
+          </w:p>
+          <w:p>
+            <w:pPr>
+              <w:pStyle w:val="ListParagraph"/>
+              <w:numPr>
+                <w:ilvl w:val="0"/>
+                <w:numId w:val="1"/>
+              </w:numPr>
+              <w:rPr>
+                <w:bCs/>
+                <w:sz w:val="24"/>
+              </w:rPr>
+            </w:pPr>
+            <w:r>
+              <w:rPr>
+                <w:bCs/>
+                <w:sz w:val="24"/>
+              </w:rPr>
+              <w:t>Owner Occupied? (Yes/No)</w:t>
             </w:r>
           </w:p>
           <w:p>
@@ -2476,7 +2495,6 @@
                 <w:b/>
                 <w:sz w:val="24"/>
               </w:rPr>
-              <w:lastRenderedPageBreak/>
               <w:t xml:space="preserve">Step 2: </w:t>
             </w:r>
             <w:r>
@@ -3378,7 +3396,6 @@
                 <w:b/>
                 <w:sz w:val="24"/>
               </w:rPr>
-              <w:lastRenderedPageBreak/>
               <w:t>Alternate Scenarios</w:t>
             </w:r>
           </w:p>
@@ -3468,7 +3485,6 @@
                 <w:b/>
                 <w:sz w:val="24"/>
               </w:rPr>
-              <w:lastRenderedPageBreak/>
               <w:t xml:space="preserve">Invalid Data Entered: </w:t>
             </w:r>
           </w:p>

</xml_diff>

<commit_message>
Finished Validation on Add Property.
Finished Validation on Add Property.
</commit_message>
<xml_diff>
--- a/Property Rental Use Case's/Use Case Add Property.docx
+++ b/Property Rental Use Case's/Use Case Add Property.docx
@@ -3040,7 +3040,42 @@
                 <w:bCs/>
                 <w:sz w:val="24"/>
               </w:rPr>
-              <w:t>Number of rooms must be numeric.</w:t>
+              <w:t>Number of rooms must be</w:t>
+            </w:r>
+            <w:r>
+              <w:rPr>
+                <w:bCs/>
+                <w:sz w:val="24"/>
+              </w:rPr>
+              <w:t xml:space="preserve"> </w:t>
+            </w:r>
+            <w:r>
+              <w:rPr>
+                <w:bCs/>
+                <w:sz w:val="24"/>
+              </w:rPr>
+              <w:t>positive</w:t>
+            </w:r>
+            <w:r>
+              <w:rPr>
+                <w:bCs/>
+                <w:sz w:val="24"/>
+              </w:rPr>
+              <w:t xml:space="preserve"> numeric</w:t>
+            </w:r>
+            <w:r>
+              <w:rPr>
+                <w:bCs/>
+                <w:sz w:val="24"/>
+              </w:rPr>
+              <w:t xml:space="preserve"> and be at least 1</w:t>
+            </w:r>
+            <w:r>
+              <w:rPr>
+                <w:bCs/>
+                <w:sz w:val="24"/>
+              </w:rPr>
+              <w:t>.</w:t>
             </w:r>
           </w:p>
           <w:p>
@@ -3060,7 +3095,28 @@
                 <w:bCs/>
                 <w:sz w:val="24"/>
               </w:rPr>
-              <w:t>Number of bedrooms must be numeric.</w:t>
+              <w:t>Number of bedrooms must be</w:t>
+            </w:r>
+            <w:r>
+              <w:rPr>
+                <w:bCs/>
+                <w:sz w:val="24"/>
+              </w:rPr>
+              <w:t xml:space="preserve"> </w:t>
+            </w:r>
+            <w:r>
+              <w:rPr>
+                <w:bCs/>
+                <w:sz w:val="24"/>
+              </w:rPr>
+              <w:t>positive</w:t>
+            </w:r>
+            <w:r>
+              <w:rPr>
+                <w:bCs/>
+                <w:sz w:val="24"/>
+              </w:rPr>
+              <w:t xml:space="preserve"> numeric.</w:t>
             </w:r>
           </w:p>
           <w:p>
@@ -3080,7 +3136,7 @@
                 <w:bCs/>
                 <w:sz w:val="24"/>
               </w:rPr>
-              <w:t>Number of ensuite bedrooms must be numeric.</w:t>
+              <w:t>Number of bedrooms cannot exceed total rooms.</w:t>
             </w:r>
           </w:p>
           <w:p>
@@ -3100,7 +3156,21 @@
                 <w:bCs/>
                 <w:sz w:val="24"/>
               </w:rPr>
-              <w:t>Number of bathrooms must be numeric.</w:t>
+              <w:t xml:space="preserve">Number of ensuite bedrooms must be </w:t>
+            </w:r>
+            <w:r>
+              <w:rPr>
+                <w:bCs/>
+                <w:sz w:val="24"/>
+              </w:rPr>
+              <w:t xml:space="preserve">positive </w:t>
+            </w:r>
+            <w:r>
+              <w:rPr>
+                <w:bCs/>
+                <w:sz w:val="24"/>
+              </w:rPr>
+              <w:t>numeric.</w:t>
             </w:r>
           </w:p>
           <w:p>
@@ -3120,7 +3190,102 @@
                 <w:bCs/>
                 <w:sz w:val="24"/>
               </w:rPr>
-              <w:t>Parking spaces must be numeric.</w:t>
+              <w:t>Number of Ensuite bedrooms cannot exceed total bedrooms &amp; cannot exceed total bathrooms.</w:t>
+            </w:r>
+          </w:p>
+          <w:p>
+            <w:pPr>
+              <w:pStyle w:val="ListParagraph"/>
+              <w:numPr>
+                <w:ilvl w:val="0"/>
+                <w:numId w:val="2"/>
+              </w:numPr>
+              <w:rPr>
+                <w:bCs/>
+                <w:sz w:val="24"/>
+              </w:rPr>
+            </w:pPr>
+            <w:r>
+              <w:rPr>
+                <w:bCs/>
+                <w:sz w:val="24"/>
+              </w:rPr>
+              <w:t>Number of bathrooms must be</w:t>
+            </w:r>
+            <w:r>
+              <w:rPr>
+                <w:bCs/>
+                <w:sz w:val="24"/>
+              </w:rPr>
+              <w:t xml:space="preserve"> </w:t>
+            </w:r>
+            <w:r>
+              <w:rPr>
+                <w:bCs/>
+                <w:sz w:val="24"/>
+              </w:rPr>
+              <w:t>positive</w:t>
+            </w:r>
+            <w:r>
+              <w:rPr>
+                <w:bCs/>
+                <w:sz w:val="24"/>
+              </w:rPr>
+              <w:t xml:space="preserve"> numeric.</w:t>
+            </w:r>
+          </w:p>
+          <w:p>
+            <w:pPr>
+              <w:pStyle w:val="ListParagraph"/>
+              <w:numPr>
+                <w:ilvl w:val="0"/>
+                <w:numId w:val="2"/>
+              </w:numPr>
+              <w:rPr>
+                <w:bCs/>
+                <w:sz w:val="24"/>
+              </w:rPr>
+            </w:pPr>
+            <w:r>
+              <w:rPr>
+                <w:bCs/>
+                <w:sz w:val="24"/>
+              </w:rPr>
+              <w:t>Number of bathrooms, bedrooms cannot exceed total rooms.</w:t>
+            </w:r>
+          </w:p>
+          <w:p>
+            <w:pPr>
+              <w:pStyle w:val="ListParagraph"/>
+              <w:numPr>
+                <w:ilvl w:val="0"/>
+                <w:numId w:val="2"/>
+              </w:numPr>
+              <w:rPr>
+                <w:bCs/>
+                <w:sz w:val="24"/>
+              </w:rPr>
+            </w:pPr>
+            <w:r>
+              <w:rPr>
+                <w:bCs/>
+                <w:sz w:val="24"/>
+              </w:rPr>
+              <w:t xml:space="preserve">Parking spaces must be </w:t>
+            </w:r>
+            <w:r>
+              <w:rPr>
+                <w:bCs/>
+                <w:sz w:val="24"/>
+              </w:rPr>
+              <w:t xml:space="preserve">positive </w:t>
+            </w:r>
+            <w:r>
+              <w:rPr>
+                <w:bCs/>
+                <w:sz w:val="24"/>
+              </w:rPr>
+              <w:t>numeric.</w:t>
             </w:r>
           </w:p>
           <w:p>
@@ -3834,6 +3999,21 @@
                 <w:sz w:val="24"/>
               </w:rPr>
               <w:t>Property Status can be Available, Rented, or Unavailable.</w:t>
+            </w:r>
+          </w:p>
+          <w:p>
+            <w:pPr>
+              <w:rPr>
+                <w:rFonts w:cstheme="minorHAnsi"/>
+                <w:sz w:val="24"/>
+              </w:rPr>
+            </w:pPr>
+            <w:r>
+              <w:rPr>
+                <w:rFonts w:cstheme="minorHAnsi"/>
+                <w:sz w:val="24"/>
+              </w:rPr>
+              <w:t>Properties must have at least 1 room to be added.</w:t>
             </w:r>
           </w:p>
         </w:tc>

</xml_diff>